<commit_message>
funcion limpiar en funcionamiento correcto
</commit_message>
<xml_diff>
--- a/placas/Pruebas.docx
+++ b/placas/Pruebas.docx
@@ -432,7 +432,6 @@
           </wp:inline>
         </w:drawing>
       </w:r>
-      <w:bookmarkStart w:id="0" w:name="_GoBack"/>
       <w:r>
         <w:rPr>
           <w:u w:val="single"/>
@@ -474,6 +473,311 @@
           </wp:inline>
         </w:drawing>
       </w:r>
+    </w:p>
+    <w:p>
+      <w:pPr>
+        <w:rPr>
+          <w:u w:val="single"/>
+        </w:rPr>
+      </w:pPr>
+      <w:r>
+        <w:rPr>
+          <w:u w:val="single"/>
+          <w:lang w:val="en-US"/>
+        </w:rPr>
+        <w:lastRenderedPageBreak/>
+        <w:drawing>
+          <wp:inline distT="0" distB="0" distL="0" distR="0" wp14:anchorId="4501B13A" wp14:editId="5BC8148D">
+            <wp:extent cx="5400040" cy="3039110"/>
+            <wp:effectExtent l="0" t="0" r="0" b="8890"/>
+            <wp:docPr id="11" name="Imagen 11"/>
+            <wp:cNvGraphicFramePr>
+              <a:graphicFrameLocks xmlns:a="http://schemas.openxmlformats.org/drawingml/2006/main" noChangeAspect="1"/>
+            </wp:cNvGraphicFramePr>
+            <a:graphic xmlns:a="http://schemas.openxmlformats.org/drawingml/2006/main">
+              <a:graphicData uri="http://schemas.openxmlformats.org/drawingml/2006/picture">
+                <pic:pic xmlns:pic="http://schemas.openxmlformats.org/drawingml/2006/picture">
+                  <pic:nvPicPr>
+                    <pic:cNvPr id="1" name=""/>
+                    <pic:cNvPicPr/>
+                  </pic:nvPicPr>
+                  <pic:blipFill>
+                    <a:blip r:embed="rId14"/>
+                    <a:stretch>
+                      <a:fillRect/>
+                    </a:stretch>
+                  </pic:blipFill>
+                  <pic:spPr>
+                    <a:xfrm>
+                      <a:off x="0" y="0"/>
+                      <a:ext cx="5400040" cy="3039110"/>
+                    </a:xfrm>
+                    <a:prstGeom prst="rect">
+                      <a:avLst/>
+                    </a:prstGeom>
+                  </pic:spPr>
+                </pic:pic>
+              </a:graphicData>
+            </a:graphic>
+          </wp:inline>
+        </w:drawing>
+      </w:r>
+      <w:r>
+        <w:rPr>
+          <w:u w:val="single"/>
+          <w:lang w:val="en-US"/>
+        </w:rPr>
+        <w:drawing>
+          <wp:inline distT="0" distB="0" distL="0" distR="0" wp14:anchorId="6AC1CCCF" wp14:editId="50853D6A">
+            <wp:extent cx="5400040" cy="4219575"/>
+            <wp:effectExtent l="0" t="0" r="0" b="9525"/>
+            <wp:docPr id="12" name="Imagen 12"/>
+            <wp:cNvGraphicFramePr>
+              <a:graphicFrameLocks xmlns:a="http://schemas.openxmlformats.org/drawingml/2006/main" noChangeAspect="1"/>
+            </wp:cNvGraphicFramePr>
+            <a:graphic xmlns:a="http://schemas.openxmlformats.org/drawingml/2006/main">
+              <a:graphicData uri="http://schemas.openxmlformats.org/drawingml/2006/picture">
+                <pic:pic xmlns:pic="http://schemas.openxmlformats.org/drawingml/2006/picture">
+                  <pic:nvPicPr>
+                    <pic:cNvPr id="1" name=""/>
+                    <pic:cNvPicPr/>
+                  </pic:nvPicPr>
+                  <pic:blipFill>
+                    <a:blip r:embed="rId15"/>
+                    <a:stretch>
+                      <a:fillRect/>
+                    </a:stretch>
+                  </pic:blipFill>
+                  <pic:spPr>
+                    <a:xfrm>
+                      <a:off x="0" y="0"/>
+                      <a:ext cx="5400040" cy="4219575"/>
+                    </a:xfrm>
+                    <a:prstGeom prst="rect">
+                      <a:avLst/>
+                    </a:prstGeom>
+                  </pic:spPr>
+                </pic:pic>
+              </a:graphicData>
+            </a:graphic>
+          </wp:inline>
+        </w:drawing>
+      </w:r>
+    </w:p>
+    <w:p>
+      <w:pPr>
+        <w:rPr>
+          <w:u w:val="single"/>
+          <w:lang w:val="en-US"/>
+        </w:rPr>
+      </w:pPr>
+      <w:r>
+        <w:rPr>
+          <w:u w:val="single"/>
+        </w:rPr>
+        <w:lastRenderedPageBreak/>
+        <w:drawing>
+          <wp:inline distT="0" distB="0" distL="0" distR="0" wp14:anchorId="341EC559" wp14:editId="4B476EA9">
+            <wp:extent cx="5400040" cy="3703955"/>
+            <wp:effectExtent l="0" t="0" r="0" b="0"/>
+            <wp:docPr id="14" name="Imagen 14"/>
+            <wp:cNvGraphicFramePr>
+              <a:graphicFrameLocks xmlns:a="http://schemas.openxmlformats.org/drawingml/2006/main" noChangeAspect="1"/>
+            </wp:cNvGraphicFramePr>
+            <a:graphic xmlns:a="http://schemas.openxmlformats.org/drawingml/2006/main">
+              <a:graphicData uri="http://schemas.openxmlformats.org/drawingml/2006/picture">
+                <pic:pic xmlns:pic="http://schemas.openxmlformats.org/drawingml/2006/picture">
+                  <pic:nvPicPr>
+                    <pic:cNvPr id="1" name=""/>
+                    <pic:cNvPicPr/>
+                  </pic:nvPicPr>
+                  <pic:blipFill>
+                    <a:blip r:embed="rId16"/>
+                    <a:stretch>
+                      <a:fillRect/>
+                    </a:stretch>
+                  </pic:blipFill>
+                  <pic:spPr>
+                    <a:xfrm>
+                      <a:off x="0" y="0"/>
+                      <a:ext cx="5400040" cy="3703955"/>
+                    </a:xfrm>
+                    <a:prstGeom prst="rect">
+                      <a:avLst/>
+                    </a:prstGeom>
+                  </pic:spPr>
+                </pic:pic>
+              </a:graphicData>
+            </a:graphic>
+          </wp:inline>
+        </w:drawing>
+      </w:r>
+      <w:r>
+        <w:rPr>
+          <w:u w:val="single"/>
+        </w:rPr>
+        <w:drawing>
+          <wp:inline distT="0" distB="0" distL="0" distR="0" wp14:anchorId="148AD0AE" wp14:editId="6008D537">
+            <wp:extent cx="5400040" cy="3529330"/>
+            <wp:effectExtent l="0" t="0" r="0" b="0"/>
+            <wp:docPr id="15" name="Imagen 15"/>
+            <wp:cNvGraphicFramePr>
+              <a:graphicFrameLocks xmlns:a="http://schemas.openxmlformats.org/drawingml/2006/main" noChangeAspect="1"/>
+            </wp:cNvGraphicFramePr>
+            <a:graphic xmlns:a="http://schemas.openxmlformats.org/drawingml/2006/main">
+              <a:graphicData uri="http://schemas.openxmlformats.org/drawingml/2006/picture">
+                <pic:pic xmlns:pic="http://schemas.openxmlformats.org/drawingml/2006/picture">
+                  <pic:nvPicPr>
+                    <pic:cNvPr id="1" name=""/>
+                    <pic:cNvPicPr/>
+                  </pic:nvPicPr>
+                  <pic:blipFill>
+                    <a:blip r:embed="rId17"/>
+                    <a:stretch>
+                      <a:fillRect/>
+                    </a:stretch>
+                  </pic:blipFill>
+                  <pic:spPr>
+                    <a:xfrm>
+                      <a:off x="0" y="0"/>
+                      <a:ext cx="5400040" cy="3529330"/>
+                    </a:xfrm>
+                    <a:prstGeom prst="rect">
+                      <a:avLst/>
+                    </a:prstGeom>
+                  </pic:spPr>
+                </pic:pic>
+              </a:graphicData>
+            </a:graphic>
+          </wp:inline>
+        </w:drawing>
+      </w:r>
+      <w:r>
+        <w:rPr>
+          <w:u w:val="single"/>
+          <w:lang w:val="en-US"/>
+        </w:rPr>
+        <w:lastRenderedPageBreak/>
+        <w:drawing>
+          <wp:inline distT="0" distB="0" distL="0" distR="0" wp14:anchorId="61BFACCB" wp14:editId="66CBD8BB">
+            <wp:extent cx="5400040" cy="3314700"/>
+            <wp:effectExtent l="0" t="0" r="0" b="0"/>
+            <wp:docPr id="16" name="Imagen 16"/>
+            <wp:cNvGraphicFramePr>
+              <a:graphicFrameLocks xmlns:a="http://schemas.openxmlformats.org/drawingml/2006/main" noChangeAspect="1"/>
+            </wp:cNvGraphicFramePr>
+            <a:graphic xmlns:a="http://schemas.openxmlformats.org/drawingml/2006/main">
+              <a:graphicData uri="http://schemas.openxmlformats.org/drawingml/2006/picture">
+                <pic:pic xmlns:pic="http://schemas.openxmlformats.org/drawingml/2006/picture">
+                  <pic:nvPicPr>
+                    <pic:cNvPr id="1" name=""/>
+                    <pic:cNvPicPr/>
+                  </pic:nvPicPr>
+                  <pic:blipFill>
+                    <a:blip r:embed="rId18"/>
+                    <a:stretch>
+                      <a:fillRect/>
+                    </a:stretch>
+                  </pic:blipFill>
+                  <pic:spPr>
+                    <a:xfrm>
+                      <a:off x="0" y="0"/>
+                      <a:ext cx="5400040" cy="3314700"/>
+                    </a:xfrm>
+                    <a:prstGeom prst="rect">
+                      <a:avLst/>
+                    </a:prstGeom>
+                  </pic:spPr>
+                </pic:pic>
+              </a:graphicData>
+            </a:graphic>
+          </wp:inline>
+        </w:drawing>
+      </w:r>
+      <w:r>
+        <w:rPr>
+          <w:u w:val="single"/>
+          <w:lang w:val="en-US"/>
+        </w:rPr>
+        <w:drawing>
+          <wp:inline distT="0" distB="0" distL="0" distR="0" wp14:anchorId="08F04B06" wp14:editId="2B0A9345">
+            <wp:extent cx="5400040" cy="3634105"/>
+            <wp:effectExtent l="0" t="0" r="0" b="4445"/>
+            <wp:docPr id="17" name="Imagen 17"/>
+            <wp:cNvGraphicFramePr>
+              <a:graphicFrameLocks xmlns:a="http://schemas.openxmlformats.org/drawingml/2006/main" noChangeAspect="1"/>
+            </wp:cNvGraphicFramePr>
+            <a:graphic xmlns:a="http://schemas.openxmlformats.org/drawingml/2006/main">
+              <a:graphicData uri="http://schemas.openxmlformats.org/drawingml/2006/picture">
+                <pic:pic xmlns:pic="http://schemas.openxmlformats.org/drawingml/2006/picture">
+                  <pic:nvPicPr>
+                    <pic:cNvPr id="1" name=""/>
+                    <pic:cNvPicPr/>
+                  </pic:nvPicPr>
+                  <pic:blipFill>
+                    <a:blip r:embed="rId19"/>
+                    <a:stretch>
+                      <a:fillRect/>
+                    </a:stretch>
+                  </pic:blipFill>
+                  <pic:spPr>
+                    <a:xfrm>
+                      <a:off x="0" y="0"/>
+                      <a:ext cx="5400040" cy="3634105"/>
+                    </a:xfrm>
+                    <a:prstGeom prst="rect">
+                      <a:avLst/>
+                    </a:prstGeom>
+                  </pic:spPr>
+                </pic:pic>
+              </a:graphicData>
+            </a:graphic>
+          </wp:inline>
+        </w:drawing>
+      </w:r>
+      <w:r>
+        <w:rPr>
+          <w:u w:val="single"/>
+          <w:lang w:val="en-US"/>
+        </w:rPr>
+        <w:lastRenderedPageBreak/>
+        <w:drawing>
+          <wp:inline distT="0" distB="0" distL="0" distR="0" wp14:anchorId="7E725C6B" wp14:editId="63852C79">
+            <wp:extent cx="5400040" cy="3296920"/>
+            <wp:effectExtent l="0" t="0" r="0" b="0"/>
+            <wp:docPr id="18" name="Imagen 18"/>
+            <wp:cNvGraphicFramePr>
+              <a:graphicFrameLocks xmlns:a="http://schemas.openxmlformats.org/drawingml/2006/main" noChangeAspect="1"/>
+            </wp:cNvGraphicFramePr>
+            <a:graphic xmlns:a="http://schemas.openxmlformats.org/drawingml/2006/main">
+              <a:graphicData uri="http://schemas.openxmlformats.org/drawingml/2006/picture">
+                <pic:pic xmlns:pic="http://schemas.openxmlformats.org/drawingml/2006/picture">
+                  <pic:nvPicPr>
+                    <pic:cNvPr id="1" name=""/>
+                    <pic:cNvPicPr/>
+                  </pic:nvPicPr>
+                  <pic:blipFill>
+                    <a:blip r:embed="rId20"/>
+                    <a:stretch>
+                      <a:fillRect/>
+                    </a:stretch>
+                  </pic:blipFill>
+                  <pic:spPr>
+                    <a:xfrm>
+                      <a:off x="0" y="0"/>
+                      <a:ext cx="5400040" cy="3296920"/>
+                    </a:xfrm>
+                    <a:prstGeom prst="rect">
+                      <a:avLst/>
+                    </a:prstGeom>
+                  </pic:spPr>
+                </pic:pic>
+              </a:graphicData>
+            </a:graphic>
+          </wp:inline>
+        </w:drawing>
+      </w:r>
+      <w:bookmarkStart w:id="0" w:name="_GoBack"/>
       <w:bookmarkEnd w:id="0"/>
     </w:p>
     <w:sectPr>

</xml_diff>